<commit_message>
ajout de couleur au fichier de mandat
</commit_message>
<xml_diff>
--- a/carrerouge.docx
+++ b/carrerouge.docx
@@ -63,67 +63,187 @@
         <w:rPr>
           <w:rFonts w:asciiTheme="minorHAnsi" w:hAnsiTheme="minorHAnsi"/>
         </w:rPr>
-        <w:t>Un petit carré rouge est situé au coeur d'un cadre carré, borduré de noir. Dans ce cadre se trouve quelques rectangles bleus stratégiquement positionnés (voir les spécifications exactes ci-dessous).</w:t>
-      </w:r>
-    </w:p>
-    <w:p>
-      <w:pPr>
-        <w:rPr>
-          <w:rFonts w:asciiTheme="minorHAnsi" w:hAnsiTheme="minorHAnsi"/>
-        </w:rPr>
-      </w:pPr>
-    </w:p>
-    <w:p>
-      <w:pPr>
-        <w:rPr>
-          <w:rFonts w:asciiTheme="minorHAnsi" w:hAnsiTheme="minorHAnsi"/>
-        </w:rPr>
-      </w:pPr>
-      <w:r>
-        <w:rPr>
-          <w:rFonts w:asciiTheme="minorHAnsi" w:hAnsiTheme="minorHAnsi"/>
-        </w:rPr>
-        <w:t>Le petit carré rouge représente votre pion de jeu, et vous devez, au démarrage du jeu empêcher qu'un rectangle bleu ne lui touche. Pour y parvenir, vous pouvez lui faire suivre le pointeur de votre souris dans l'ensemble de l'espace blanc du cadre. </w:t>
-      </w:r>
-    </w:p>
-    <w:p>
-      <w:pPr>
-        <w:rPr>
-          <w:rFonts w:asciiTheme="minorHAnsi" w:hAnsiTheme="minorHAnsi"/>
-        </w:rPr>
-      </w:pPr>
-    </w:p>
-    <w:p>
-      <w:pPr>
-        <w:rPr>
-          <w:rFonts w:asciiTheme="minorHAnsi" w:hAnsiTheme="minorHAnsi"/>
-        </w:rPr>
-      </w:pPr>
-      <w:r>
-        <w:rPr>
-          <w:rFonts w:asciiTheme="minorHAnsi" w:hAnsiTheme="minorHAnsi"/>
-        </w:rPr>
-        <w:t>Mais attention: ne faites pas déborder le carré rouge sur la bordure noire sinon vous êtes cuits aussi.</w:t>
-      </w:r>
-    </w:p>
-    <w:p>
-      <w:pPr>
-        <w:rPr>
-          <w:rFonts w:asciiTheme="minorHAnsi" w:hAnsiTheme="minorHAnsi"/>
-        </w:rPr>
-      </w:pPr>
-    </w:p>
-    <w:p>
-      <w:pPr>
-        <w:rPr>
-          <w:rFonts w:asciiTheme="minorHAnsi" w:hAnsiTheme="minorHAnsi"/>
-        </w:rPr>
-      </w:pPr>
-      <w:r>
-        <w:rPr>
-          <w:rFonts w:asciiTheme="minorHAnsi" w:hAnsiTheme="minorHAnsi"/>
-        </w:rPr>
-        <w:t>Les rectangles bleus se déplacent à vitesse constante, en diagonal, ils rebondissent  en arrivant en contact avec le cadre extérieur.</w:t>
+        <w:t xml:space="preserve">Un petit carré rouge est situé au </w:t>
+      </w:r>
+      <w:proofErr w:type="spellStart"/>
+      <w:r>
+        <w:rPr>
+          <w:rFonts w:asciiTheme="minorHAnsi" w:hAnsiTheme="minorHAnsi"/>
+        </w:rPr>
+        <w:t>coeur</w:t>
+      </w:r>
+      <w:proofErr w:type="spellEnd"/>
+      <w:r>
+        <w:rPr>
+          <w:rFonts w:asciiTheme="minorHAnsi" w:hAnsiTheme="minorHAnsi"/>
+        </w:rPr>
+        <w:t xml:space="preserve"> d'un cadre carré, borduré de noir. Dans ce cadre se trouve </w:t>
+      </w:r>
+      <w:r>
+        <w:rPr>
+          <w:rFonts w:asciiTheme="minorHAnsi" w:hAnsiTheme="minorHAnsi"/>
+          <w:highlight w:val="yellow"/>
+        </w:rPr>
+        <w:t>quelques rectangles</w:t>
+      </w:r>
+      <w:r>
+        <w:rPr>
+          <w:rFonts w:asciiTheme="minorHAnsi" w:hAnsiTheme="minorHAnsi"/>
+        </w:rPr>
+        <w:t xml:space="preserve"> </w:t>
+      </w:r>
+      <w:r>
+        <w:rPr>
+          <w:rFonts w:asciiTheme="minorHAnsi" w:hAnsiTheme="minorHAnsi"/>
+          <w:highlight w:val="yellow"/>
+        </w:rPr>
+        <w:t>bleus stratégiquement</w:t>
+      </w:r>
+      <w:r>
+        <w:rPr>
+          <w:rFonts w:asciiTheme="minorHAnsi" w:hAnsiTheme="minorHAnsi"/>
+        </w:rPr>
+        <w:t xml:space="preserve"> positionnés (voir les spécifications exactes ci-dessous).</w:t>
+      </w:r>
+    </w:p>
+    <w:p>
+      <w:pPr>
+        <w:rPr>
+          <w:rFonts w:asciiTheme="minorHAnsi" w:hAnsiTheme="minorHAnsi"/>
+        </w:rPr>
+      </w:pPr>
+    </w:p>
+    <w:p>
+      <w:pPr>
+        <w:rPr>
+          <w:rFonts w:asciiTheme="minorHAnsi" w:hAnsiTheme="minorHAnsi"/>
+        </w:rPr>
+      </w:pPr>
+      <w:r>
+        <w:rPr>
+          <w:rFonts w:asciiTheme="minorHAnsi" w:hAnsiTheme="minorHAnsi"/>
+        </w:rPr>
+        <w:t xml:space="preserve">Le petit carré rouge représente votre pion de jeu, et vous devez, au démarrage du jeu </w:t>
+      </w:r>
+      <w:proofErr w:type="gramStart"/>
+      <w:r>
+        <w:rPr>
+          <w:rFonts w:asciiTheme="minorHAnsi" w:hAnsiTheme="minorHAnsi"/>
+          <w:highlight w:val="yellow"/>
+        </w:rPr>
+        <w:t>empêcher</w:t>
+      </w:r>
+      <w:proofErr w:type="gramEnd"/>
+      <w:r>
+        <w:rPr>
+          <w:rFonts w:asciiTheme="minorHAnsi" w:hAnsiTheme="minorHAnsi"/>
+        </w:rPr>
+        <w:t xml:space="preserve"> qu'un rectangle bleu ne lui touche. Pour y parvenir, vous pouvez lui faire </w:t>
+      </w:r>
+      <w:r>
+        <w:rPr>
+          <w:rFonts w:asciiTheme="minorHAnsi" w:hAnsiTheme="minorHAnsi"/>
+          <w:highlight w:val="yellow"/>
+        </w:rPr>
+        <w:t>suivre le pointeur</w:t>
+      </w:r>
+      <w:r>
+        <w:rPr>
+          <w:rFonts w:asciiTheme="minorHAnsi" w:hAnsiTheme="minorHAnsi"/>
+        </w:rPr>
+        <w:t xml:space="preserve"> de votre souris dans l'ensemble de </w:t>
+      </w:r>
+      <w:r>
+        <w:rPr>
+          <w:rFonts w:asciiTheme="minorHAnsi" w:hAnsiTheme="minorHAnsi"/>
+          <w:highlight w:val="yellow"/>
+        </w:rPr>
+        <w:t>l'espace blanc</w:t>
+      </w:r>
+      <w:r>
+        <w:rPr>
+          <w:rFonts w:asciiTheme="minorHAnsi" w:hAnsiTheme="minorHAnsi"/>
+        </w:rPr>
+        <w:t xml:space="preserve"> du cadre. </w:t>
+      </w:r>
+    </w:p>
+    <w:p>
+      <w:pPr>
+        <w:rPr>
+          <w:rFonts w:asciiTheme="minorHAnsi" w:hAnsiTheme="minorHAnsi"/>
+        </w:rPr>
+      </w:pPr>
+    </w:p>
+    <w:p>
+      <w:pPr>
+        <w:rPr>
+          <w:rFonts w:asciiTheme="minorHAnsi" w:hAnsiTheme="minorHAnsi"/>
+        </w:rPr>
+      </w:pPr>
+      <w:r>
+        <w:rPr>
+          <w:rFonts w:asciiTheme="minorHAnsi" w:hAnsiTheme="minorHAnsi"/>
+        </w:rPr>
+        <w:t xml:space="preserve">Mais attention: ne faites pas </w:t>
+      </w:r>
+      <w:r>
+        <w:rPr>
+          <w:rFonts w:asciiTheme="minorHAnsi" w:hAnsiTheme="minorHAnsi"/>
+          <w:highlight w:val="yellow"/>
+        </w:rPr>
+        <w:t>déborder</w:t>
+      </w:r>
+      <w:r>
+        <w:rPr>
+          <w:rFonts w:asciiTheme="minorHAnsi" w:hAnsiTheme="minorHAnsi"/>
+        </w:rPr>
+        <w:t xml:space="preserve"> le carré rouge sur la bordure noire sinon vous êtes cuits aussi.</w:t>
+      </w:r>
+    </w:p>
+    <w:p>
+      <w:pPr>
+        <w:rPr>
+          <w:rFonts w:asciiTheme="minorHAnsi" w:hAnsiTheme="minorHAnsi"/>
+        </w:rPr>
+      </w:pPr>
+    </w:p>
+    <w:p>
+      <w:pPr>
+        <w:rPr>
+          <w:rFonts w:asciiTheme="minorHAnsi" w:hAnsiTheme="minorHAnsi"/>
+        </w:rPr>
+      </w:pPr>
+      <w:r>
+        <w:rPr>
+          <w:rFonts w:asciiTheme="minorHAnsi" w:hAnsiTheme="minorHAnsi"/>
+        </w:rPr>
+        <w:t xml:space="preserve">Les rectangles bleus se </w:t>
+      </w:r>
+      <w:r>
+        <w:rPr>
+          <w:rFonts w:asciiTheme="minorHAnsi" w:hAnsiTheme="minorHAnsi"/>
+          <w:highlight w:val="yellow"/>
+        </w:rPr>
+        <w:t>déplacent</w:t>
+      </w:r>
+      <w:r>
+        <w:rPr>
+          <w:rFonts w:asciiTheme="minorHAnsi" w:hAnsiTheme="minorHAnsi"/>
+        </w:rPr>
+        <w:t xml:space="preserve"> à vitesse constante, en </w:t>
+      </w:r>
+      <w:r>
+        <w:rPr>
+          <w:rFonts w:asciiTheme="minorHAnsi" w:hAnsiTheme="minorHAnsi"/>
+          <w:highlight w:val="yellow"/>
+        </w:rPr>
+        <w:t>diagonal</w:t>
+      </w:r>
+      <w:r>
+        <w:rPr>
+          <w:rFonts w:asciiTheme="minorHAnsi" w:hAnsiTheme="minorHAnsi"/>
+        </w:rPr>
+        <w:t>, ils rebondissent  en arrivant en contact avec le cadre extérieur.</w:t>
       </w:r>
     </w:p>
     <w:p>
@@ -189,107 +309,357 @@
         <w:rPr>
           <w:rFonts w:asciiTheme="minorHAnsi" w:hAnsiTheme="minorHAnsi"/>
         </w:rPr>
-        <w:t>On affiche le temps à la fin (lorsqu'on est mort!)</w:t>
-      </w:r>
-    </w:p>
-    <w:p>
-      <w:pPr>
-        <w:rPr>
-          <w:rFonts w:asciiTheme="minorHAnsi" w:hAnsiTheme="minorHAnsi"/>
-        </w:rPr>
-      </w:pPr>
-    </w:p>
-    <w:p>
-      <w:pPr>
-        <w:rPr>
-          <w:rFonts w:asciiTheme="minorHAnsi" w:hAnsiTheme="minorHAnsi"/>
-        </w:rPr>
-      </w:pPr>
-      <w:r>
-        <w:rPr>
-          <w:rFonts w:asciiTheme="minorHAnsi" w:hAnsiTheme="minorHAnsi"/>
-        </w:rPr>
-        <w:t>On replace les éléments pour redémarrer le jeu, qui débute au clic de la souris sur le carré rouge.</w:t>
-      </w:r>
-    </w:p>
-    <w:p>
-      <w:pPr>
-        <w:rPr>
-          <w:rFonts w:asciiTheme="minorHAnsi" w:hAnsiTheme="minorHAnsi"/>
-        </w:rPr>
-      </w:pPr>
-    </w:p>
-    <w:p>
-      <w:pPr>
-        <w:rPr>
-          <w:rFonts w:asciiTheme="minorHAnsi" w:hAnsiTheme="minorHAnsi"/>
-        </w:rPr>
-      </w:pPr>
-      <w:r>
-        <w:rPr>
-          <w:rFonts w:asciiTheme="minorHAnsi" w:hAnsiTheme="minorHAnsi"/>
-        </w:rPr>
-        <w:t>Une partie appartient à une session de jeu, où on cumule les différentes parties et les informations les concernant dans un menu déroulant (ou autre sorte de widget qui offre une fonctionalité similaire)</w:t>
-      </w:r>
-    </w:p>
-    <w:p>
-      <w:pPr>
-        <w:rPr>
-          <w:rFonts w:asciiTheme="minorHAnsi" w:hAnsiTheme="minorHAnsi"/>
-        </w:rPr>
-      </w:pPr>
-    </w:p>
-    <w:p>
-      <w:pPr>
-        <w:rPr>
-          <w:rFonts w:asciiTheme="minorHAnsi" w:hAnsiTheme="minorHAnsi"/>
-        </w:rPr>
-      </w:pPr>
-      <w:r>
-        <w:rPr>
-          <w:rFonts w:asciiTheme="minorHAnsi" w:hAnsiTheme="minorHAnsi"/>
-        </w:rPr>
-        <w:t>On pourra ré-initialiser une session de jeu sans être obliger de redémarrer le logiciel</w:t>
-      </w:r>
-    </w:p>
-    <w:p>
-      <w:pPr>
-        <w:rPr>
-          <w:rFonts w:asciiTheme="minorHAnsi" w:hAnsiTheme="minorHAnsi"/>
-        </w:rPr>
-      </w:pPr>
-    </w:p>
-    <w:p>
-      <w:pPr>
-        <w:rPr>
-          <w:rFonts w:asciiTheme="minorHAnsi" w:hAnsiTheme="minorHAnsi"/>
-        </w:rPr>
-      </w:pPr>
-      <w:r>
-        <w:rPr>
-          <w:rFonts w:asciiTheme="minorHAnsi" w:hAnsiTheme="minorHAnsi"/>
-        </w:rPr>
-        <w:t>On peut sauvegarder les résultats d'une session, en fournissant le nom d'un joueur ou non dans un fichier au disque.</w:t>
-      </w:r>
-    </w:p>
-    <w:p>
-      <w:pPr>
-        <w:rPr>
-          <w:rFonts w:asciiTheme="minorHAnsi" w:hAnsiTheme="minorHAnsi"/>
-        </w:rPr>
-      </w:pPr>
-    </w:p>
-    <w:p>
-      <w:pPr>
-        <w:rPr>
-          <w:rFonts w:asciiTheme="minorHAnsi" w:hAnsiTheme="minorHAnsi"/>
-        </w:rPr>
-      </w:pPr>
-      <w:r>
-        <w:rPr>
-          <w:rFonts w:asciiTheme="minorHAnsi" w:hAnsiTheme="minorHAnsi"/>
-        </w:rPr>
-        <w:t>On peut requérir de voir les anciens scores.</w:t>
+        <w:t xml:space="preserve">On </w:t>
+      </w:r>
+      <w:r>
+        <w:rPr>
+          <w:rFonts w:asciiTheme="minorHAnsi" w:hAnsiTheme="minorHAnsi"/>
+          <w:highlight w:val="yellow"/>
+        </w:rPr>
+        <w:t>affiche</w:t>
+      </w:r>
+      <w:r>
+        <w:rPr>
+          <w:rFonts w:asciiTheme="minorHAnsi" w:hAnsiTheme="minorHAnsi"/>
+        </w:rPr>
+        <w:t xml:space="preserve"> le </w:t>
+      </w:r>
+      <w:r>
+        <w:rPr>
+          <w:rFonts w:asciiTheme="minorHAnsi" w:hAnsiTheme="minorHAnsi"/>
+          <w:highlight w:val="yellow"/>
+        </w:rPr>
+        <w:t>temps</w:t>
+      </w:r>
+      <w:r>
+        <w:rPr>
+          <w:rFonts w:asciiTheme="minorHAnsi" w:hAnsiTheme="minorHAnsi"/>
+        </w:rPr>
+        <w:t xml:space="preserve"> à la fin (lorsqu'on est mort!)</w:t>
+      </w:r>
+    </w:p>
+    <w:p>
+      <w:pPr>
+        <w:rPr>
+          <w:rFonts w:asciiTheme="minorHAnsi" w:hAnsiTheme="minorHAnsi"/>
+        </w:rPr>
+      </w:pPr>
+    </w:p>
+    <w:p>
+      <w:pPr>
+        <w:rPr>
+          <w:rFonts w:asciiTheme="minorHAnsi" w:hAnsiTheme="minorHAnsi"/>
+        </w:rPr>
+      </w:pPr>
+      <w:r>
+        <w:rPr>
+          <w:rFonts w:asciiTheme="minorHAnsi" w:hAnsiTheme="minorHAnsi"/>
+        </w:rPr>
+        <w:t xml:space="preserve">On </w:t>
+      </w:r>
+      <w:r>
+        <w:rPr>
+          <w:rFonts w:asciiTheme="minorHAnsi" w:hAnsiTheme="minorHAnsi"/>
+          <w:highlight w:val="yellow"/>
+        </w:rPr>
+        <w:t>replace</w:t>
+      </w:r>
+      <w:r>
+        <w:rPr>
+          <w:rFonts w:asciiTheme="minorHAnsi" w:hAnsiTheme="minorHAnsi"/>
+        </w:rPr>
+        <w:t xml:space="preserve"> les éléments pour </w:t>
+      </w:r>
+      <w:r>
+        <w:rPr>
+          <w:rFonts w:asciiTheme="minorHAnsi" w:hAnsiTheme="minorHAnsi"/>
+          <w:highlight w:val="yellow"/>
+        </w:rPr>
+        <w:t>redémarrer</w:t>
+      </w:r>
+      <w:r>
+        <w:rPr>
+          <w:rFonts w:asciiTheme="minorHAnsi" w:hAnsiTheme="minorHAnsi"/>
+        </w:rPr>
+        <w:t xml:space="preserve"> le jeu, qui </w:t>
+      </w:r>
+      <w:r>
+        <w:rPr>
+          <w:rFonts w:asciiTheme="minorHAnsi" w:hAnsiTheme="minorHAnsi"/>
+          <w:highlight w:val="yellow"/>
+        </w:rPr>
+        <w:t>débute</w:t>
+      </w:r>
+      <w:r>
+        <w:rPr>
+          <w:rFonts w:asciiTheme="minorHAnsi" w:hAnsiTheme="minorHAnsi"/>
+        </w:rPr>
+        <w:t xml:space="preserve"> au </w:t>
+      </w:r>
+      <w:r>
+        <w:rPr>
+          <w:rFonts w:asciiTheme="minorHAnsi" w:hAnsiTheme="minorHAnsi"/>
+          <w:highlight w:val="yellow"/>
+        </w:rPr>
+        <w:t>clic de la souris</w:t>
+      </w:r>
+      <w:r>
+        <w:rPr>
+          <w:rFonts w:asciiTheme="minorHAnsi" w:hAnsiTheme="minorHAnsi"/>
+        </w:rPr>
+        <w:t xml:space="preserve"> sur le carré rouge.</w:t>
+      </w:r>
+    </w:p>
+    <w:p>
+      <w:pPr>
+        <w:rPr>
+          <w:rFonts w:asciiTheme="minorHAnsi" w:hAnsiTheme="minorHAnsi"/>
+        </w:rPr>
+      </w:pPr>
+    </w:p>
+    <w:p>
+      <w:pPr>
+        <w:rPr>
+          <w:rFonts w:asciiTheme="minorHAnsi" w:hAnsiTheme="minorHAnsi"/>
+        </w:rPr>
+      </w:pPr>
+      <w:r>
+        <w:rPr>
+          <w:rFonts w:asciiTheme="minorHAnsi" w:hAnsiTheme="minorHAnsi"/>
+        </w:rPr>
+        <w:t xml:space="preserve">Une </w:t>
+      </w:r>
+      <w:r>
+        <w:rPr>
+          <w:rFonts w:asciiTheme="minorHAnsi" w:hAnsiTheme="minorHAnsi"/>
+          <w:highlight w:val="yellow"/>
+        </w:rPr>
+        <w:t>partie</w:t>
+      </w:r>
+      <w:r>
+        <w:rPr>
+          <w:rFonts w:asciiTheme="minorHAnsi" w:hAnsiTheme="minorHAnsi"/>
+        </w:rPr>
+        <w:t xml:space="preserve"> appartient à une </w:t>
+      </w:r>
+      <w:r>
+        <w:rPr>
+          <w:rFonts w:asciiTheme="minorHAnsi" w:hAnsiTheme="minorHAnsi"/>
+          <w:highlight w:val="yellow"/>
+        </w:rPr>
+        <w:t>session de jeu</w:t>
+      </w:r>
+      <w:r>
+        <w:rPr>
+          <w:rFonts w:asciiTheme="minorHAnsi" w:hAnsiTheme="minorHAnsi"/>
+        </w:rPr>
+        <w:t xml:space="preserve">, où on </w:t>
+      </w:r>
+      <w:r>
+        <w:rPr>
+          <w:rFonts w:asciiTheme="minorHAnsi" w:hAnsiTheme="minorHAnsi"/>
+          <w:highlight w:val="yellow"/>
+        </w:rPr>
+        <w:t>cumule</w:t>
+      </w:r>
+      <w:r>
+        <w:rPr>
+          <w:rFonts w:asciiTheme="minorHAnsi" w:hAnsiTheme="minorHAnsi"/>
+        </w:rPr>
+        <w:t xml:space="preserve"> les différentes </w:t>
+      </w:r>
+      <w:r>
+        <w:rPr>
+          <w:rFonts w:asciiTheme="minorHAnsi" w:hAnsiTheme="minorHAnsi"/>
+          <w:highlight w:val="yellow"/>
+        </w:rPr>
+        <w:t>parties</w:t>
+      </w:r>
+      <w:r>
+        <w:rPr>
+          <w:rFonts w:asciiTheme="minorHAnsi" w:hAnsiTheme="minorHAnsi"/>
+        </w:rPr>
+        <w:t xml:space="preserve"> et les </w:t>
+      </w:r>
+      <w:r>
+        <w:rPr>
+          <w:rFonts w:asciiTheme="minorHAnsi" w:hAnsiTheme="minorHAnsi"/>
+          <w:highlight w:val="yellow"/>
+        </w:rPr>
+        <w:t>informations</w:t>
+      </w:r>
+      <w:r>
+        <w:rPr>
+          <w:rFonts w:asciiTheme="minorHAnsi" w:hAnsiTheme="minorHAnsi"/>
+        </w:rPr>
+        <w:t xml:space="preserve"> les concernant dans un </w:t>
+      </w:r>
+      <w:r>
+        <w:rPr>
+          <w:rFonts w:asciiTheme="minorHAnsi" w:hAnsiTheme="minorHAnsi"/>
+          <w:highlight w:val="yellow"/>
+        </w:rPr>
+        <w:t>menu déroulant</w:t>
+      </w:r>
+      <w:r>
+        <w:rPr>
+          <w:rFonts w:asciiTheme="minorHAnsi" w:hAnsiTheme="minorHAnsi"/>
+        </w:rPr>
+        <w:t xml:space="preserve"> (ou autre sorte de </w:t>
+      </w:r>
+      <w:proofErr w:type="spellStart"/>
+      <w:r>
+        <w:rPr>
+          <w:rFonts w:asciiTheme="minorHAnsi" w:hAnsiTheme="minorHAnsi"/>
+        </w:rPr>
+        <w:t>widget</w:t>
+      </w:r>
+      <w:proofErr w:type="spellEnd"/>
+      <w:r>
+        <w:rPr>
+          <w:rFonts w:asciiTheme="minorHAnsi" w:hAnsiTheme="minorHAnsi"/>
+        </w:rPr>
+        <w:t xml:space="preserve"> qui offre une </w:t>
+      </w:r>
+      <w:proofErr w:type="spellStart"/>
+      <w:r>
+        <w:rPr>
+          <w:rFonts w:asciiTheme="minorHAnsi" w:hAnsiTheme="minorHAnsi"/>
+        </w:rPr>
+        <w:t>fonctionalité</w:t>
+      </w:r>
+      <w:proofErr w:type="spellEnd"/>
+      <w:r>
+        <w:rPr>
+          <w:rFonts w:asciiTheme="minorHAnsi" w:hAnsiTheme="minorHAnsi"/>
+        </w:rPr>
+        <w:t xml:space="preserve"> similaire)</w:t>
+      </w:r>
+    </w:p>
+    <w:p>
+      <w:pPr>
+        <w:rPr>
+          <w:rFonts w:asciiTheme="minorHAnsi" w:hAnsiTheme="minorHAnsi"/>
+        </w:rPr>
+      </w:pPr>
+    </w:p>
+    <w:p>
+      <w:pPr>
+        <w:rPr>
+          <w:rFonts w:asciiTheme="minorHAnsi" w:hAnsiTheme="minorHAnsi"/>
+        </w:rPr>
+      </w:pPr>
+      <w:r>
+        <w:rPr>
+          <w:rFonts w:asciiTheme="minorHAnsi" w:hAnsiTheme="minorHAnsi"/>
+        </w:rPr>
+        <w:t xml:space="preserve">On pourra </w:t>
+      </w:r>
+      <w:proofErr w:type="spellStart"/>
+      <w:r>
+        <w:rPr>
+          <w:rFonts w:asciiTheme="minorHAnsi" w:hAnsiTheme="minorHAnsi"/>
+        </w:rPr>
+        <w:t>ré-initialiser</w:t>
+      </w:r>
+      <w:proofErr w:type="spellEnd"/>
+      <w:r>
+        <w:rPr>
+          <w:rFonts w:asciiTheme="minorHAnsi" w:hAnsiTheme="minorHAnsi"/>
+        </w:rPr>
+        <w:t xml:space="preserve"> une session de jeu sans être obliger de redémarrer le logiciel</w:t>
+      </w:r>
+    </w:p>
+    <w:p>
+      <w:pPr>
+        <w:rPr>
+          <w:rFonts w:asciiTheme="minorHAnsi" w:hAnsiTheme="minorHAnsi"/>
+        </w:rPr>
+      </w:pPr>
+    </w:p>
+    <w:p>
+      <w:pPr>
+        <w:rPr>
+          <w:rFonts w:asciiTheme="minorHAnsi" w:hAnsiTheme="minorHAnsi"/>
+        </w:rPr>
+      </w:pPr>
+      <w:r>
+        <w:rPr>
+          <w:rFonts w:asciiTheme="minorHAnsi" w:hAnsiTheme="minorHAnsi"/>
+        </w:rPr>
+        <w:t xml:space="preserve">On peut </w:t>
+      </w:r>
+      <w:r>
+        <w:rPr>
+          <w:rFonts w:asciiTheme="minorHAnsi" w:hAnsiTheme="minorHAnsi"/>
+          <w:highlight w:val="yellow"/>
+        </w:rPr>
+        <w:t>sauvegarder</w:t>
+      </w:r>
+      <w:r>
+        <w:rPr>
+          <w:rFonts w:asciiTheme="minorHAnsi" w:hAnsiTheme="minorHAnsi"/>
+        </w:rPr>
+        <w:t xml:space="preserve"> les résultats d'une session, en fournissant le </w:t>
+      </w:r>
+      <w:r>
+        <w:rPr>
+          <w:rFonts w:asciiTheme="minorHAnsi" w:hAnsiTheme="minorHAnsi"/>
+          <w:highlight w:val="yellow"/>
+        </w:rPr>
+        <w:t>nom d'un joueur</w:t>
+      </w:r>
+      <w:r>
+        <w:rPr>
+          <w:rFonts w:asciiTheme="minorHAnsi" w:hAnsiTheme="minorHAnsi"/>
+        </w:rPr>
+        <w:t xml:space="preserve"> ou non dans un </w:t>
+      </w:r>
+      <w:r>
+        <w:rPr>
+          <w:rFonts w:asciiTheme="minorHAnsi" w:hAnsiTheme="minorHAnsi"/>
+          <w:highlight w:val="yellow"/>
+        </w:rPr>
+        <w:t>fichier</w:t>
+      </w:r>
+      <w:r>
+        <w:rPr>
+          <w:rFonts w:asciiTheme="minorHAnsi" w:hAnsiTheme="minorHAnsi"/>
+        </w:rPr>
+        <w:t xml:space="preserve"> au disque.</w:t>
+      </w:r>
+    </w:p>
+    <w:p>
+      <w:pPr>
+        <w:rPr>
+          <w:rFonts w:asciiTheme="minorHAnsi" w:hAnsiTheme="minorHAnsi"/>
+        </w:rPr>
+      </w:pPr>
+    </w:p>
+    <w:p>
+      <w:pPr>
+        <w:rPr>
+          <w:rFonts w:asciiTheme="minorHAnsi" w:hAnsiTheme="minorHAnsi"/>
+        </w:rPr>
+      </w:pPr>
+      <w:r>
+        <w:rPr>
+          <w:rFonts w:asciiTheme="minorHAnsi" w:hAnsiTheme="minorHAnsi"/>
+        </w:rPr>
+        <w:t xml:space="preserve">On peut requérir de voir les anciens </w:t>
+      </w:r>
+      <w:r>
+        <w:rPr>
+          <w:rFonts w:asciiTheme="minorHAnsi" w:hAnsiTheme="minorHAnsi"/>
+          <w:highlight w:val="yellow"/>
+        </w:rPr>
+        <w:t>scores</w:t>
+      </w:r>
+      <w:r>
+        <w:rPr>
+          <w:rFonts w:asciiTheme="minorHAnsi" w:hAnsiTheme="minorHAnsi"/>
+        </w:rPr>
+        <w:t>.</w:t>
       </w:r>
     </w:p>
     <w:p>
@@ -329,27 +699,48 @@
         <w:rPr>
           <w:rFonts w:asciiTheme="minorHAnsi" w:hAnsiTheme="minorHAnsi"/>
         </w:rPr>
-        <w:t>Il serait intéressant qu'on puisse choisir un niveau de difficulté au démarrage: facile - moyen- difficile, ou progressif</w:t>
-      </w:r>
-    </w:p>
-    <w:p>
-      <w:pPr>
-        <w:rPr>
-          <w:rFonts w:asciiTheme="minorHAnsi" w:hAnsiTheme="minorHAnsi"/>
-        </w:rPr>
-      </w:pPr>
-    </w:p>
-    <w:p>
-      <w:pPr>
-        <w:rPr>
-          <w:rFonts w:asciiTheme="minorHAnsi" w:hAnsiTheme="minorHAnsi"/>
-        </w:rPr>
-      </w:pPr>
-      <w:r>
-        <w:rPr>
-          <w:rFonts w:asciiTheme="minorHAnsi" w:hAnsiTheme="minorHAnsi"/>
-        </w:rPr>
-        <w:t>il serait intéressant qu'on puisse fournir des déplacements des carrés bleus avec des angles qui diffèrent de 45 degrés.</w:t>
+        <w:t xml:space="preserve">Il serait intéressant qu'on puisse choisir un </w:t>
+      </w:r>
+      <w:r>
+        <w:rPr>
+          <w:rFonts w:asciiTheme="minorHAnsi" w:hAnsiTheme="minorHAnsi"/>
+          <w:highlight w:val="yellow"/>
+        </w:rPr>
+        <w:t>niveau de difficulté</w:t>
+      </w:r>
+      <w:r>
+        <w:rPr>
+          <w:rFonts w:asciiTheme="minorHAnsi" w:hAnsiTheme="minorHAnsi"/>
+        </w:rPr>
+        <w:t xml:space="preserve"> au démarrage: facile - moyen- difficile, ou progressif</w:t>
+      </w:r>
+    </w:p>
+    <w:p>
+      <w:pPr>
+        <w:rPr>
+          <w:rFonts w:asciiTheme="minorHAnsi" w:hAnsiTheme="minorHAnsi"/>
+        </w:rPr>
+      </w:pPr>
+    </w:p>
+    <w:p>
+      <w:pPr>
+        <w:rPr>
+          <w:rFonts w:asciiTheme="minorHAnsi" w:hAnsiTheme="minorHAnsi"/>
+        </w:rPr>
+      </w:pPr>
+      <w:proofErr w:type="gramStart"/>
+      <w:r>
+        <w:rPr>
+          <w:rFonts w:asciiTheme="minorHAnsi" w:hAnsiTheme="minorHAnsi"/>
+        </w:rPr>
+        <w:t>il</w:t>
+      </w:r>
+      <w:proofErr w:type="gramEnd"/>
+      <w:r>
+        <w:rPr>
+          <w:rFonts w:asciiTheme="minorHAnsi" w:hAnsiTheme="minorHAnsi"/>
+        </w:rPr>
+        <w:t xml:space="preserve"> serait intéressant qu'on puisse fournir des déplacements des carrés bleus avec des angles qui diffèrent de 45 degrés.</w:t>
       </w:r>
     </w:p>
     <w:p>
@@ -399,15 +790,41 @@
         </w:rPr>
         <w:t>Voir </w:t>
       </w:r>
-      <w:hyperlink r:id="rId5" w:history="1">
-        <w:r>
-          <w:rPr>
-            <w:rStyle w:val="Lienhypertexte"/>
-            <w:rFonts w:asciiTheme="minorHAnsi" w:hAnsiTheme="minorHAnsi"/>
-          </w:rPr>
-          <w:t>Red Square</w:t>
-        </w:r>
-      </w:hyperlink>
+      <w:proofErr w:type="spellStart"/>
+      <w:r>
+        <w:fldChar w:fldCharType="begin"/>
+      </w:r>
+      <w:r>
+        <w:instrText xml:space="preserve"> HYPERLINK "http://kabu</w:instrText>
+      </w:r>
+      <w:r>
+        <w:instrText xml:space="preserve">bble.com/ga_red_square.htm" </w:instrText>
+      </w:r>
+      <w:r>
+        <w:fldChar w:fldCharType="separate"/>
+      </w:r>
+      <w:r>
+        <w:rPr>
+          <w:rStyle w:val="Lienhypertexte"/>
+          <w:rFonts w:asciiTheme="minorHAnsi" w:hAnsiTheme="minorHAnsi"/>
+        </w:rPr>
+        <w:t>Red</w:t>
+      </w:r>
+      <w:proofErr w:type="spellEnd"/>
+      <w:r>
+        <w:rPr>
+          <w:rStyle w:val="Lienhypertexte"/>
+          <w:rFonts w:asciiTheme="minorHAnsi" w:hAnsiTheme="minorHAnsi"/>
+        </w:rPr>
+        <w:t xml:space="preserve"> Square</w:t>
+      </w:r>
+      <w:r>
+        <w:rPr>
+          <w:rStyle w:val="Lienhypertexte"/>
+          <w:rFonts w:asciiTheme="minorHAnsi" w:hAnsiTheme="minorHAnsi"/>
+        </w:rPr>
+        <w:fldChar w:fldCharType="end"/>
+      </w:r>
     </w:p>
     <w:p>
       <w:pPr>
@@ -470,7 +887,58 @@
         <w:rPr>
           <w:rFonts w:asciiTheme="minorHAnsi" w:hAnsiTheme="minorHAnsi"/>
         </w:rPr>
-        <w:t>Les spécifications suivantes peuvent être variables, c'est à dire qu'en plaçant les valeurs suivantes dans des variables et sera possible de modifier la taille des objets,la vitesse des pions, etc.</w:t>
+        <w:t xml:space="preserve">Les spécifications suivantes peuvent être </w:t>
+      </w:r>
+      <w:r>
+        <w:rPr>
+          <w:rFonts w:asciiTheme="minorHAnsi" w:hAnsiTheme="minorHAnsi"/>
+          <w:highlight w:val="yellow"/>
+        </w:rPr>
+        <w:t>variables</w:t>
+      </w:r>
+      <w:r>
+        <w:rPr>
+          <w:rFonts w:asciiTheme="minorHAnsi" w:hAnsiTheme="minorHAnsi"/>
+        </w:rPr>
+        <w:t xml:space="preserve">, c'est à dire qu'en plaçant les valeurs suivantes dans des variables et sera possible </w:t>
+      </w:r>
+      <w:r>
+        <w:rPr>
+          <w:rFonts w:asciiTheme="minorHAnsi" w:hAnsiTheme="minorHAnsi"/>
+        </w:rPr>
+        <w:t xml:space="preserve">de </w:t>
+      </w:r>
+      <w:bookmarkStart w:id="0" w:name="_GoBack"/>
+      <w:bookmarkEnd w:id="0"/>
+      <w:r>
+        <w:rPr>
+          <w:rFonts w:asciiTheme="minorHAnsi" w:hAnsiTheme="minorHAnsi"/>
+          <w:highlight w:val="yellow"/>
+        </w:rPr>
+        <w:t xml:space="preserve">modifier la taille des </w:t>
+      </w:r>
+      <w:proofErr w:type="spellStart"/>
+      <w:r>
+        <w:rPr>
+          <w:rFonts w:asciiTheme="minorHAnsi" w:hAnsiTheme="minorHAnsi"/>
+          <w:highlight w:val="yellow"/>
+        </w:rPr>
+        <w:t>objets</w:t>
+      </w:r>
+      <w:proofErr w:type="gramStart"/>
+      <w:r>
+        <w:rPr>
+          <w:rFonts w:asciiTheme="minorHAnsi" w:hAnsiTheme="minorHAnsi"/>
+        </w:rPr>
+        <w:t>,la</w:t>
+      </w:r>
+      <w:proofErr w:type="spellEnd"/>
+      <w:proofErr w:type="gramEnd"/>
+      <w:r>
+        <w:rPr>
+          <w:rFonts w:asciiTheme="minorHAnsi" w:hAnsiTheme="minorHAnsi"/>
+        </w:rPr>
+        <w:t xml:space="preserve"> vitesse des pions, etc.</w:t>
       </w:r>
     </w:p>
     <w:p>
@@ -501,24 +969,40 @@
           <w:rFonts w:asciiTheme="minorHAnsi" w:hAnsiTheme="minorHAnsi"/>
         </w:rPr>
       </w:pPr>
-      <w:r>
-        <w:rPr>
-          <w:rFonts w:asciiTheme="minorHAnsi" w:hAnsiTheme="minorHAnsi"/>
-        </w:rPr>
-        <w:t>carré externe limite 450x450 px</w:t>
-      </w:r>
-    </w:p>
-    <w:p>
-      <w:pPr>
-        <w:rPr>
-          <w:rFonts w:asciiTheme="minorHAnsi" w:hAnsiTheme="minorHAnsi"/>
-        </w:rPr>
-      </w:pPr>
-      <w:r>
-        <w:rPr>
-          <w:rFonts w:asciiTheme="minorHAnsi" w:hAnsiTheme="minorHAnsi"/>
-        </w:rPr>
-        <w:t>bordure noire 50px de large</w:t>
+      <w:proofErr w:type="gramStart"/>
+      <w:r>
+        <w:rPr>
+          <w:rFonts w:asciiTheme="minorHAnsi" w:hAnsiTheme="minorHAnsi"/>
+        </w:rPr>
+        <w:t>carré</w:t>
+      </w:r>
+      <w:proofErr w:type="gramEnd"/>
+      <w:r>
+        <w:rPr>
+          <w:rFonts w:asciiTheme="minorHAnsi" w:hAnsiTheme="minorHAnsi"/>
+        </w:rPr>
+        <w:t xml:space="preserve"> externe limite 450x450 px</w:t>
+      </w:r>
+    </w:p>
+    <w:p>
+      <w:pPr>
+        <w:rPr>
+          <w:rFonts w:asciiTheme="minorHAnsi" w:hAnsiTheme="minorHAnsi"/>
+        </w:rPr>
+      </w:pPr>
+      <w:proofErr w:type="gramStart"/>
+      <w:r>
+        <w:rPr>
+          <w:rFonts w:asciiTheme="minorHAnsi" w:hAnsiTheme="minorHAnsi"/>
+        </w:rPr>
+        <w:t>bordure</w:t>
+      </w:r>
+      <w:proofErr w:type="gramEnd"/>
+      <w:r>
+        <w:rPr>
+          <w:rFonts w:asciiTheme="minorHAnsi" w:hAnsiTheme="minorHAnsi"/>
+        </w:rPr>
+        <w:t xml:space="preserve"> noire 50px de large</w:t>
       </w:r>
     </w:p>
     <w:p>
@@ -549,63 +1033,103 @@
           <w:rFonts w:asciiTheme="minorHAnsi" w:hAnsiTheme="minorHAnsi"/>
         </w:rPr>
       </w:pPr>
-      <w:r>
-        <w:rPr>
-          <w:rFonts w:asciiTheme="minorHAnsi" w:hAnsiTheme="minorHAnsi"/>
-        </w:rPr>
-        <w:t>rectangle bleu gauche 60x60px, position 100x100</w:t>
-      </w:r>
-    </w:p>
-    <w:p>
-      <w:pPr>
-        <w:rPr>
-          <w:rFonts w:asciiTheme="minorHAnsi" w:hAnsiTheme="minorHAnsi"/>
-        </w:rPr>
-      </w:pPr>
-      <w:r>
-        <w:rPr>
-          <w:rFonts w:asciiTheme="minorHAnsi" w:hAnsiTheme="minorHAnsi"/>
-        </w:rPr>
-        <w:t>rectangle supérieur droit 60X50px position 300x85</w:t>
-      </w:r>
-    </w:p>
-    <w:p>
-      <w:pPr>
-        <w:rPr>
-          <w:rFonts w:asciiTheme="minorHAnsi" w:hAnsiTheme="minorHAnsi"/>
-        </w:rPr>
-      </w:pPr>
-      <w:r>
-        <w:rPr>
-          <w:rFonts w:asciiTheme="minorHAnsi" w:hAnsiTheme="minorHAnsi"/>
-        </w:rPr>
-        <w:t>rectangle inférieur gauche 30x60px position 85x350</w:t>
-      </w:r>
-    </w:p>
-    <w:p>
-      <w:pPr>
-        <w:rPr>
-          <w:rFonts w:asciiTheme="minorHAnsi" w:hAnsiTheme="minorHAnsi"/>
-        </w:rPr>
-      </w:pPr>
-      <w:r>
-        <w:rPr>
-          <w:rFonts w:asciiTheme="minorHAnsi" w:hAnsiTheme="minorHAnsi"/>
-        </w:rPr>
-        <w:t>rectangle inférieur droit 100x20 position 355x340</w:t>
-      </w:r>
-    </w:p>
-    <w:p>
-      <w:pPr>
-        <w:rPr>
-          <w:rFonts w:asciiTheme="minorHAnsi" w:hAnsiTheme="minorHAnsi"/>
-        </w:rPr>
-      </w:pPr>
-      <w:r>
-        <w:rPr>
-          <w:rFonts w:asciiTheme="minorHAnsi" w:hAnsiTheme="minorHAnsi"/>
-        </w:rPr>
-        <w:t>carré rouge 40x40px position225x225, au centre...</w:t>
+      <w:proofErr w:type="gramStart"/>
+      <w:r>
+        <w:rPr>
+          <w:rFonts w:asciiTheme="minorHAnsi" w:hAnsiTheme="minorHAnsi"/>
+        </w:rPr>
+        <w:t>rectangle</w:t>
+      </w:r>
+      <w:proofErr w:type="gramEnd"/>
+      <w:r>
+        <w:rPr>
+          <w:rFonts w:asciiTheme="minorHAnsi" w:hAnsiTheme="minorHAnsi"/>
+        </w:rPr>
+        <w:t xml:space="preserve"> bleu gauche 60x60px, position 100x100</w:t>
+      </w:r>
+    </w:p>
+    <w:p>
+      <w:pPr>
+        <w:rPr>
+          <w:rFonts w:asciiTheme="minorHAnsi" w:hAnsiTheme="minorHAnsi"/>
+        </w:rPr>
+      </w:pPr>
+      <w:proofErr w:type="gramStart"/>
+      <w:r>
+        <w:rPr>
+          <w:rFonts w:asciiTheme="minorHAnsi" w:hAnsiTheme="minorHAnsi"/>
+        </w:rPr>
+        <w:t>rectangle</w:t>
+      </w:r>
+      <w:proofErr w:type="gramEnd"/>
+      <w:r>
+        <w:rPr>
+          <w:rFonts w:asciiTheme="minorHAnsi" w:hAnsiTheme="minorHAnsi"/>
+        </w:rPr>
+        <w:t xml:space="preserve"> supérieur droit 60X50px position 300x85</w:t>
+      </w:r>
+    </w:p>
+    <w:p>
+      <w:pPr>
+        <w:rPr>
+          <w:rFonts w:asciiTheme="minorHAnsi" w:hAnsiTheme="minorHAnsi"/>
+        </w:rPr>
+      </w:pPr>
+      <w:proofErr w:type="gramStart"/>
+      <w:r>
+        <w:rPr>
+          <w:rFonts w:asciiTheme="minorHAnsi" w:hAnsiTheme="minorHAnsi"/>
+        </w:rPr>
+        <w:t>rectangle</w:t>
+      </w:r>
+      <w:proofErr w:type="gramEnd"/>
+      <w:r>
+        <w:rPr>
+          <w:rFonts w:asciiTheme="minorHAnsi" w:hAnsiTheme="minorHAnsi"/>
+        </w:rPr>
+        <w:t xml:space="preserve"> inférieur gauche 30x60px position 85x350</w:t>
+      </w:r>
+    </w:p>
+    <w:p>
+      <w:pPr>
+        <w:rPr>
+          <w:rFonts w:asciiTheme="minorHAnsi" w:hAnsiTheme="minorHAnsi"/>
+        </w:rPr>
+      </w:pPr>
+      <w:proofErr w:type="gramStart"/>
+      <w:r>
+        <w:rPr>
+          <w:rFonts w:asciiTheme="minorHAnsi" w:hAnsiTheme="minorHAnsi"/>
+        </w:rPr>
+        <w:t>rectangle</w:t>
+      </w:r>
+      <w:proofErr w:type="gramEnd"/>
+      <w:r>
+        <w:rPr>
+          <w:rFonts w:asciiTheme="minorHAnsi" w:hAnsiTheme="minorHAnsi"/>
+        </w:rPr>
+        <w:t xml:space="preserve"> inférieur droit 100x20 position 355x340</w:t>
+      </w:r>
+    </w:p>
+    <w:p>
+      <w:pPr>
+        <w:rPr>
+          <w:rFonts w:asciiTheme="minorHAnsi" w:hAnsiTheme="minorHAnsi"/>
+        </w:rPr>
+      </w:pPr>
+      <w:proofErr w:type="gramStart"/>
+      <w:r>
+        <w:rPr>
+          <w:rFonts w:asciiTheme="minorHAnsi" w:hAnsiTheme="minorHAnsi"/>
+        </w:rPr>
+        <w:t>carré</w:t>
+      </w:r>
+      <w:proofErr w:type="gramEnd"/>
+      <w:r>
+        <w:rPr>
+          <w:rFonts w:asciiTheme="minorHAnsi" w:hAnsiTheme="minorHAnsi"/>
+        </w:rPr>
+        <w:t xml:space="preserve"> rouge 40x40px position225x225, au centre...</w:t>
       </w:r>
     </w:p>
     <w:p>
@@ -636,11 +1160,19 @@
           <w:rFonts w:asciiTheme="minorHAnsi" w:hAnsiTheme="minorHAnsi"/>
         </w:rPr>
       </w:pPr>
-      <w:r>
-        <w:rPr>
-          <w:rFonts w:asciiTheme="minorHAnsi" w:hAnsiTheme="minorHAnsi"/>
-        </w:rPr>
-        <w:t>Le vitesse de déplacement des pions va s'accélérant progressivement</w:t>
+      <w:proofErr w:type="gramStart"/>
+      <w:r>
+        <w:rPr>
+          <w:rFonts w:asciiTheme="minorHAnsi" w:hAnsiTheme="minorHAnsi"/>
+        </w:rPr>
+        <w:t>Le</w:t>
+      </w:r>
+      <w:proofErr w:type="gramEnd"/>
+      <w:r>
+        <w:rPr>
+          <w:rFonts w:asciiTheme="minorHAnsi" w:hAnsiTheme="minorHAnsi"/>
+        </w:rPr>
+        <w:t xml:space="preserve"> vitesse de déplacement des pions va s'accélérant progressivement</w:t>
       </w:r>
     </w:p>
     <w:p>
@@ -675,7 +1207,21 @@
         <w:rPr>
           <w:rFonts w:asciiTheme="minorHAnsi" w:hAnsiTheme="minorHAnsi"/>
         </w:rPr>
-        <w:t>Les fonctions non directement liées au jeu (score, nom de joueur, affichage de la liste de scores, etc) peuvent être implantées avec vos préférences esthétiques.</w:t>
+        <w:t xml:space="preserve">Les fonctions non directement liées au jeu (score, nom de joueur, affichage de la liste de scores, </w:t>
+      </w:r>
+      <w:proofErr w:type="spellStart"/>
+      <w:r>
+        <w:rPr>
+          <w:rFonts w:asciiTheme="minorHAnsi" w:hAnsiTheme="minorHAnsi"/>
+        </w:rPr>
+        <w:t>etc</w:t>
+      </w:r>
+      <w:proofErr w:type="spellEnd"/>
+      <w:r>
+        <w:rPr>
+          <w:rFonts w:asciiTheme="minorHAnsi" w:hAnsiTheme="minorHAnsi"/>
+        </w:rPr>
+        <w:t>) peuvent être implantées avec vos préférences esthétiques.</w:t>
       </w:r>
     </w:p>
     <w:p>
@@ -723,7 +1269,21 @@
         <w:rPr>
           <w:rFonts w:asciiTheme="minorHAnsi" w:hAnsiTheme="minorHAnsi"/>
         </w:rPr>
-        <w:t>Par exemple, on pourrait ajouter des powerups qui peuvent être utilisés pour changer divers éléments du jeu: ralentir les pions, les stopper complètement, se rendre invisible aux pions, se rendre insensible à la bordure intérieure (ce qui grossit l'aire de mouvance.</w:t>
+        <w:t xml:space="preserve">Par exemple, on pourrait ajouter des </w:t>
+      </w:r>
+      <w:proofErr w:type="spellStart"/>
+      <w:r>
+        <w:rPr>
+          <w:rFonts w:asciiTheme="minorHAnsi" w:hAnsiTheme="minorHAnsi"/>
+        </w:rPr>
+        <w:t>powerups</w:t>
+      </w:r>
+      <w:proofErr w:type="spellEnd"/>
+      <w:r>
+        <w:rPr>
+          <w:rFonts w:asciiTheme="minorHAnsi" w:hAnsiTheme="minorHAnsi"/>
+        </w:rPr>
+        <w:t xml:space="preserve"> qui peuvent être utilisés pour changer divers éléments du jeu: ralentir les pions, les stopper complètement, se rendre invisible aux pions, se rendre insensible à la bordure intérieure (ce qui grossit l'aire de mouvance.</w:t>
       </w:r>
     </w:p>
     <w:p>
@@ -948,11 +1508,19 @@
           <w:rFonts w:asciiTheme="minorHAnsi" w:hAnsiTheme="minorHAnsi"/>
         </w:rPr>
       </w:pPr>
-      <w:r>
-        <w:rPr>
-          <w:rFonts w:asciiTheme="minorHAnsi" w:hAnsiTheme="minorHAnsi"/>
-        </w:rPr>
-        <w:t>évaluation de durée des tâches</w:t>
+      <w:proofErr w:type="gramStart"/>
+      <w:r>
+        <w:rPr>
+          <w:rFonts w:asciiTheme="minorHAnsi" w:hAnsiTheme="minorHAnsi"/>
+        </w:rPr>
+        <w:t>évaluation</w:t>
+      </w:r>
+      <w:proofErr w:type="gramEnd"/>
+      <w:r>
+        <w:rPr>
+          <w:rFonts w:asciiTheme="minorHAnsi" w:hAnsiTheme="minorHAnsi"/>
+        </w:rPr>
+        <w:t xml:space="preserve"> de durée des tâches</w:t>
       </w:r>
     </w:p>
     <w:p>
@@ -987,13 +1555,7 @@
           <w:rFonts w:asciiTheme="minorHAnsi" w:hAnsiTheme="minorHAnsi"/>
         </w:rPr>
         <w:tab/>
-        <w:t>Qu'est-ce que j'ai fait depuis la dernière fois</w:t>
-      </w:r>
-      <w:r>
-        <w:rPr>
-          <w:rFonts w:asciiTheme="minorHAnsi" w:hAnsiTheme="minorHAnsi"/>
-        </w:rPr>
-        <w:t>?</w:t>
+        <w:t>Qu'est-ce que j'ai fait depuis la dernière fois?</w:t>
       </w:r>
     </w:p>
     <w:p>
@@ -1032,8 +1594,6 @@
           <w:rFonts w:asciiTheme="minorHAnsi" w:hAnsiTheme="minorHAnsi"/>
         </w:rPr>
       </w:pPr>
-      <w:bookmarkStart w:id="0" w:name="_GoBack"/>
-      <w:bookmarkEnd w:id="0"/>
     </w:p>
     <w:p>
       <w:pPr>
@@ -1061,11 +1621,19 @@
           <w:rFonts w:asciiTheme="minorHAnsi" w:hAnsiTheme="minorHAnsi"/>
         </w:rPr>
       </w:pPr>
-      <w:r>
-        <w:rPr>
-          <w:rFonts w:asciiTheme="minorHAnsi" w:hAnsiTheme="minorHAnsi"/>
-        </w:rPr>
-        <w:t>Debriefing final</w:t>
+      <w:proofErr w:type="spellStart"/>
+      <w:r>
+        <w:rPr>
+          <w:rFonts w:asciiTheme="minorHAnsi" w:hAnsiTheme="minorHAnsi"/>
+        </w:rPr>
+        <w:t>Debriefing</w:t>
+      </w:r>
+      <w:proofErr w:type="spellEnd"/>
+      <w:r>
+        <w:rPr>
+          <w:rFonts w:asciiTheme="minorHAnsi" w:hAnsiTheme="minorHAnsi"/>
+        </w:rPr>
+        <w:t xml:space="preserve"> final</w:t>
       </w:r>
     </w:p>
     <w:p>
@@ -1099,7 +1667,21 @@
         <w:rPr>
           <w:rFonts w:asciiTheme="minorHAnsi" w:hAnsiTheme="minorHAnsi"/>
         </w:rPr>
-        <w:t>Faire une fichier "Lisez_moi.txt"</w:t>
+        <w:t xml:space="preserve">Faire </w:t>
+      </w:r>
+      <w:proofErr w:type="gramStart"/>
+      <w:r>
+        <w:rPr>
+          <w:rFonts w:asciiTheme="minorHAnsi" w:hAnsiTheme="minorHAnsi"/>
+        </w:rPr>
+        <w:t>une</w:t>
+      </w:r>
+      <w:proofErr w:type="gramEnd"/>
+      <w:r>
+        <w:rPr>
+          <w:rFonts w:asciiTheme="minorHAnsi" w:hAnsiTheme="minorHAnsi"/>
+        </w:rPr>
+        <w:t xml:space="preserve"> fichier "Lisez_moi.txt"</w:t>
       </w:r>
     </w:p>
     <w:sectPr>
@@ -1285,6 +1867,7 @@
   <w:style w:type="character" w:default="1" w:styleId="Policepardfaut">
     <w:name w:val="Default Paragraph Font"/>
     <w:uiPriority w:val="1"/>
+    <w:semiHidden/>
     <w:unhideWhenUsed/>
   </w:style>
   <w:style w:type="table" w:default="1" w:styleId="TableauNormal">
@@ -1495,6 +2078,7 @@
   <w:style w:type="character" w:default="1" w:styleId="Policepardfaut">
     <w:name w:val="Default Paragraph Font"/>
     <w:uiPriority w:val="1"/>
+    <w:semiHidden/>
     <w:unhideWhenUsed/>
   </w:style>
   <w:style w:type="table" w:default="1" w:styleId="TableauNormal">

</xml_diff>